<commit_message>
Update patient's age calculation to include years and months
- Update views and certificates accordingly.
</commit_message>
<xml_diff>
--- a/public/templates/certificates/audiological.docx
+++ b/public/templates/certificates/audiological.docx
@@ -172,7 +172,31 @@
           <w:sz w:val="20"/>
           <w:szCs w:val="22"/>
         </w:rPr>
-        <w:instrText xml:space="preserve">MERGEFIELD =patient.age \* MERGEFORMAT </w:instrText>
+        <w:instrText>MERGEFIELD =patient.age</w:instrText>
+      </w:r>
+      <w:r>
+        <w:rPr>
+          <w:rFonts w:ascii="Book Antiqua" w:hAnsi="Book Antiqua"/>
+          <w:sz w:val="20"/>
+          <w:szCs w:val="22"/>
+        </w:rPr>
+        <w:instrText>.</w:instrText>
+      </w:r>
+      <w:r>
+        <w:rPr>
+          <w:rFonts w:ascii="Book Antiqua" w:hAnsi="Book Antiqua"/>
+          <w:sz w:val="20"/>
+          <w:szCs w:val="22"/>
+        </w:rPr>
+        <w:instrText>years</w:instrText>
+      </w:r>
+      <w:r>
+        <w:rPr>
+          <w:rFonts w:ascii="Book Antiqua" w:hAnsi="Book Antiqua"/>
+          <w:sz w:val="20"/>
+          <w:szCs w:val="22"/>
+        </w:rPr>
+        <w:instrText xml:space="preserve"> \* MERGEFORMAT </w:instrText>
       </w:r>
       <w:r>
         <w:rPr>
@@ -188,7 +212,7 @@
           <w:sz w:val="20"/>
           <w:szCs w:val="22"/>
         </w:rPr>
-        <w:t>«=patient.age»</w:t>
+        <w:t>«=patient.age.years»</w:t>
       </w:r>
       <w:r>
         <w:rPr>
@@ -213,93 +237,173 @@
           <w:szCs w:val="22"/>
         </w:rPr>
         <w:t>años</w:t>
+      </w:r>
+      <w:r>
+        <w:rPr>
+          <w:rFonts w:ascii="Book Antiqua" w:hAnsi="Book Antiqua"/>
+          <w:sz w:val="20"/>
+          <w:szCs w:val="22"/>
+        </w:rPr>
+        <w:t xml:space="preserve"> </w:t>
+      </w:r>
+      <w:r>
+        <w:rPr>
+          <w:rFonts w:ascii="Book Antiqua" w:hAnsi="Book Antiqua"/>
+          <w:sz w:val="20"/>
+          <w:szCs w:val="22"/>
+        </w:rPr>
+        <w:fldChar w:fldCharType="begin"/>
+      </w:r>
+      <w:r>
+        <w:rPr>
+          <w:rFonts w:ascii="Book Antiqua" w:hAnsi="Book Antiqua"/>
+          <w:sz w:val="20"/>
+          <w:szCs w:val="22"/>
+        </w:rPr>
+        <w:instrText>MERGEFIELD =patient.age</w:instrText>
+      </w:r>
+      <w:r>
+        <w:rPr>
+          <w:rFonts w:ascii="Book Antiqua" w:hAnsi="Book Antiqua"/>
+          <w:sz w:val="20"/>
+          <w:szCs w:val="22"/>
+        </w:rPr>
+        <w:instrText>.</w:instrText>
+      </w:r>
+      <w:r>
+        <w:rPr>
+          <w:rFonts w:ascii="Book Antiqua" w:hAnsi="Book Antiqua"/>
+          <w:sz w:val="20"/>
+          <w:szCs w:val="22"/>
+        </w:rPr>
+        <w:instrText>months</w:instrText>
+      </w:r>
+      <w:r>
+        <w:rPr>
+          <w:rFonts w:ascii="Book Antiqua" w:hAnsi="Book Antiqua"/>
+          <w:sz w:val="20"/>
+          <w:szCs w:val="22"/>
+        </w:rPr>
+        <w:instrText xml:space="preserve"> \* MERGEFORMAT </w:instrText>
+      </w:r>
+      <w:r>
+        <w:rPr>
+          <w:rFonts w:ascii="Book Antiqua" w:hAnsi="Book Antiqua"/>
+          <w:sz w:val="20"/>
+          <w:szCs w:val="22"/>
+        </w:rPr>
+        <w:fldChar w:fldCharType="separate"/>
+      </w:r>
+      <w:r>
+        <w:rPr>
+          <w:rFonts w:ascii="Book Antiqua" w:hAnsi="Book Antiqua"/>
+          <w:sz w:val="20"/>
+          <w:szCs w:val="22"/>
+        </w:rPr>
+        <w:t>«=patient.age.months»</w:t>
+      </w:r>
+      <w:r>
+        <w:rPr>
+          <w:rFonts w:ascii="Book Antiqua" w:hAnsi="Book Antiqua"/>
+          <w:sz w:val="20"/>
+          <w:szCs w:val="22"/>
+        </w:rPr>
+        <w:fldChar w:fldCharType="end"/>
+      </w:r>
+      <w:r>
+        <w:rPr>
+          <w:rFonts w:ascii="Book Antiqua" w:hAnsi="Book Antiqua"/>
+          <w:sz w:val="20"/>
+          <w:szCs w:val="22"/>
+        </w:rPr>
+        <w:t xml:space="preserve"> meses</w:t>
+      </w:r>
+    </w:p>
+    <w:p>
+      <w:pPr>
+        <w:spacing w:line="276" w:lineRule="auto"/>
+        <w:jc w:val="both"/>
+        <w:rPr>
+          <w:rFonts w:ascii="Book Antiqua" w:hAnsi="Book Antiqua"/>
+          <w:sz w:val="20"/>
+          <w:szCs w:val="22"/>
+        </w:rPr>
+      </w:pPr>
+      <w:r>
+        <w:rPr>
+          <w:rFonts w:ascii="Book Antiqua" w:hAnsi="Book Antiqua"/>
+          <w:b/>
+          <w:sz w:val="20"/>
+          <w:szCs w:val="22"/>
+        </w:rPr>
+        <w:t>Fecha</w:t>
+      </w:r>
+      <w:r>
+        <w:rPr>
+          <w:rFonts w:ascii="Book Antiqua" w:hAnsi="Book Antiqua"/>
+          <w:sz w:val="20"/>
+          <w:szCs w:val="22"/>
+        </w:rPr>
+        <w:t>:</w:t>
+      </w:r>
+      <w:r>
+        <w:rPr>
+          <w:rFonts w:ascii="Book Antiqua" w:hAnsi="Book Antiqua"/>
+          <w:sz w:val="20"/>
+          <w:szCs w:val="22"/>
+        </w:rPr>
+        <w:tab/>
+      </w:r>
+      <w:r>
+        <w:rPr>
+          <w:rFonts w:ascii="Book Antiqua" w:hAnsi="Book Antiqua"/>
+          <w:sz w:val="20"/>
+          <w:szCs w:val="22"/>
+        </w:rPr>
+        <w:tab/>
+      </w:r>
+      <w:r>
+        <w:rPr>
+          <w:rFonts w:ascii="Book Antiqua" w:hAnsi="Book Antiqua"/>
+          <w:sz w:val="20"/>
+          <w:szCs w:val="22"/>
+        </w:rPr>
+        <w:fldChar w:fldCharType="begin"/>
+      </w:r>
+      <w:r>
+        <w:rPr>
+          <w:rFonts w:ascii="Book Antiqua" w:hAnsi="Book Antiqua"/>
+          <w:sz w:val="20"/>
+          <w:szCs w:val="22"/>
+        </w:rPr>
+        <w:instrText xml:space="preserve"> MERGEFIELD =current_date \* MERGEFORMAT </w:instrText>
+      </w:r>
+      <w:r>
+        <w:rPr>
+          <w:rFonts w:ascii="Book Antiqua" w:hAnsi="Book Antiqua"/>
+          <w:sz w:val="20"/>
+          <w:szCs w:val="22"/>
+        </w:rPr>
+        <w:fldChar w:fldCharType="separate"/>
+      </w:r>
+      <w:r>
+        <w:rPr>
+          <w:rFonts w:ascii="Book Antiqua" w:hAnsi="Book Antiqua"/>
+          <w:sz w:val="20"/>
+          <w:szCs w:val="22"/>
+        </w:rPr>
+        <w:t>«=current_date»</w:t>
+      </w:r>
+      <w:r>
+        <w:rPr>
+          <w:rFonts w:ascii="Book Antiqua" w:hAnsi="Book Antiqua"/>
+          <w:sz w:val="20"/>
+          <w:szCs w:val="22"/>
+        </w:rPr>
+        <w:fldChar w:fldCharType="end"/>
       </w:r>
       <w:bookmarkStart w:id="0" w:name="_GoBack"/>
       <w:bookmarkEnd w:id="0"/>
-    </w:p>
-    <w:p>
-      <w:pPr>
-        <w:spacing w:line="276" w:lineRule="auto"/>
-        <w:jc w:val="both"/>
-        <w:rPr>
-          <w:rFonts w:ascii="Book Antiqua" w:hAnsi="Book Antiqua"/>
-          <w:sz w:val="20"/>
-          <w:szCs w:val="22"/>
-        </w:rPr>
-      </w:pPr>
-      <w:r>
-        <w:rPr>
-          <w:rFonts w:ascii="Book Antiqua" w:hAnsi="Book Antiqua"/>
-          <w:b/>
-          <w:sz w:val="20"/>
-          <w:szCs w:val="22"/>
-        </w:rPr>
-        <w:t>Fecha</w:t>
-      </w:r>
-      <w:r>
-        <w:rPr>
-          <w:rFonts w:ascii="Book Antiqua" w:hAnsi="Book Antiqua"/>
-          <w:sz w:val="20"/>
-          <w:szCs w:val="22"/>
-        </w:rPr>
-        <w:t>:</w:t>
-      </w:r>
-      <w:r>
-        <w:rPr>
-          <w:rFonts w:ascii="Book Antiqua" w:hAnsi="Book Antiqua"/>
-          <w:sz w:val="20"/>
-          <w:szCs w:val="22"/>
-        </w:rPr>
-        <w:tab/>
-      </w:r>
-      <w:r>
-        <w:rPr>
-          <w:rFonts w:ascii="Book Antiqua" w:hAnsi="Book Antiqua"/>
-          <w:sz w:val="20"/>
-          <w:szCs w:val="22"/>
-        </w:rPr>
-        <w:tab/>
-      </w:r>
-      <w:r>
-        <w:rPr>
-          <w:rFonts w:ascii="Book Antiqua" w:hAnsi="Book Antiqua"/>
-          <w:sz w:val="20"/>
-          <w:szCs w:val="22"/>
-        </w:rPr>
-        <w:fldChar w:fldCharType="begin"/>
-      </w:r>
-      <w:r>
-        <w:rPr>
-          <w:rFonts w:ascii="Book Antiqua" w:hAnsi="Book Antiqua"/>
-          <w:sz w:val="20"/>
-          <w:szCs w:val="22"/>
-        </w:rPr>
-        <w:instrText xml:space="preserve"> MERGEFIELD =current_date \* MERGEFORMAT </w:instrText>
-      </w:r>
-      <w:r>
-        <w:rPr>
-          <w:rFonts w:ascii="Book Antiqua" w:hAnsi="Book Antiqua"/>
-          <w:sz w:val="20"/>
-          <w:szCs w:val="22"/>
-        </w:rPr>
-        <w:fldChar w:fldCharType="separate"/>
-      </w:r>
-      <w:r>
-        <w:rPr>
-          <w:rFonts w:ascii="Book Antiqua" w:hAnsi="Book Antiqua"/>
-          <w:sz w:val="20"/>
-          <w:szCs w:val="22"/>
-        </w:rPr>
-        <w:t>«=current_date»</w:t>
-      </w:r>
-      <w:r>
-        <w:rPr>
-          <w:rFonts w:ascii="Book Antiqua" w:hAnsi="Book Antiqua"/>
-          <w:sz w:val="20"/>
-          <w:szCs w:val="22"/>
-        </w:rPr>
-        <w:fldChar w:fldCharType="end"/>
-      </w:r>
     </w:p>
     <w:p>
       <w:pPr>

</xml_diff>